<commit_message>
Working on project outline
</commit_message>
<xml_diff>
--- a/final_project/Guswiler_project_outline.docx
+++ b/final_project/Guswiler_project_outline.docx
@@ -108,6 +108,12 @@
       <w:r>
         <w:t xml:space="preserve"> will utilize what they referred to as a “human shield”</w:t>
       </w:r>
+      <w:r>
+        <w:rPr>
+          <w:vertAlign w:val="superscript"/>
+        </w:rPr>
+        <w:t>1</w:t>
+      </w:r>
     </w:p>
     <w:p>
       <w:pPr>
@@ -202,49 +208,52 @@
         </w:numPr>
       </w:pPr>
       <w:r>
-        <w:t xml:space="preserve">Is space use of </w:t>
-      </w:r>
-      <w:proofErr w:type="spellStart"/>
-      <w:r>
-        <w:t>mesocarnivores</w:t>
-      </w:r>
-      <w:proofErr w:type="spellEnd"/>
-      <w:r>
-        <w:t xml:space="preserve"> influenced by </w:t>
-      </w:r>
-      <w:r>
-        <w:t xml:space="preserve">“hot spots” of activity within </w:t>
-      </w:r>
-      <w:r>
-        <w:t>areas of high human footprint</w:t>
-      </w:r>
-      <w:r>
-        <w:t>?</w:t>
-      </w:r>
-    </w:p>
-    <w:p>
-      <w:pPr>
-        <w:pStyle w:val="ListParagraph"/>
-        <w:numPr>
-          <w:ilvl w:val="1"/>
-          <w:numId w:val="2"/>
-        </w:numPr>
-      </w:pPr>
-      <w:r>
-        <w:t>Roads</w:t>
-      </w:r>
-      <w:r>
-        <w:t xml:space="preserve"> (</w:t>
+        <w:t>Does</w:t>
+      </w:r>
+      <w:r>
+        <w:t xml:space="preserve"> </w:t>
       </w:r>
       <w:r>
         <w:rPr>
           <w:b/>
           <w:bCs/>
         </w:rPr>
-        <w:t>ask Javan if should include</w:t>
-      </w:r>
-      <w:r>
-        <w:t>)</w:t>
+        <w:t>temporal and</w:t>
+      </w:r>
+      <w:r>
+        <w:t xml:space="preserve"> spatial </w:t>
+      </w:r>
+      <w:r>
+        <w:t xml:space="preserve">use </w:t>
+      </w:r>
+      <w:r>
+        <w:t xml:space="preserve">by </w:t>
+      </w:r>
+      <w:proofErr w:type="spellStart"/>
+      <w:r>
+        <w:t>mesocarnivores</w:t>
+      </w:r>
+      <w:proofErr w:type="spellEnd"/>
+      <w:r>
+        <w:t xml:space="preserve"> </w:t>
+      </w:r>
+      <w:r>
+        <w:t xml:space="preserve">differ </w:t>
+      </w:r>
+      <w:r>
+        <w:t>across a gradient of human activity?</w:t>
+      </w:r>
+    </w:p>
+    <w:p>
+      <w:pPr>
+        <w:pStyle w:val="ListParagraph"/>
+        <w:numPr>
+          <w:ilvl w:val="1"/>
+          <w:numId w:val="2"/>
+        </w:numPr>
+      </w:pPr>
+      <w:r>
+        <w:t>Roads</w:t>
       </w:r>
     </w:p>
     <w:p>
@@ -275,8 +284,16 @@
           <w:ilvl w:val="0"/>
           <w:numId w:val="2"/>
         </w:numPr>
-      </w:pPr>
-      <w:r>
+        <w:rPr>
+          <w:b/>
+          <w:bCs/>
+        </w:rPr>
+      </w:pPr>
+      <w:r>
+        <w:rPr>
+          <w:b/>
+          <w:bCs/>
+        </w:rPr>
         <w:t>Determine if space use of bobcats and coyotes is influenced by distance to hiking trails</w:t>
       </w:r>
     </w:p>
@@ -287,8 +304,16 @@
           <w:ilvl w:val="0"/>
           <w:numId w:val="2"/>
         </w:numPr>
-      </w:pPr>
-      <w:r>
+        <w:rPr>
+          <w:b/>
+          <w:bCs/>
+        </w:rPr>
+      </w:pPr>
+      <w:r>
+        <w:rPr>
+          <w:b/>
+          <w:bCs/>
+        </w:rPr>
         <w:t>Determine if use with distance to hiking trail differs within versus outside of the “human shield”</w:t>
       </w:r>
     </w:p>
@@ -310,26 +335,23 @@
         </w:numPr>
       </w:pPr>
       <w:r>
-        <w:t>Two large study sites in northern Washington, USA</w:t>
-      </w:r>
-    </w:p>
-    <w:p>
-      <w:pPr>
-        <w:pStyle w:val="ListParagraph"/>
-        <w:numPr>
-          <w:ilvl w:val="1"/>
-          <w:numId w:val="2"/>
-        </w:numPr>
-      </w:pPr>
-      <w:r>
-        <w:t>Okanogan</w:t>
-      </w:r>
-    </w:p>
-    <w:p>
-      <w:pPr>
-        <w:pStyle w:val="ListParagraph"/>
-        <w:numPr>
-          <w:ilvl w:val="2"/>
+        <w:t xml:space="preserve">Okanogan </w:t>
+      </w:r>
+      <w:r>
+        <w:t>study site</w:t>
+      </w:r>
+      <w:r>
+        <w:t xml:space="preserve"> </w:t>
+      </w:r>
+      <w:r>
+        <w:t>in northern Washington, USA</w:t>
+      </w:r>
+    </w:p>
+    <w:p>
+      <w:pPr>
+        <w:pStyle w:val="ListParagraph"/>
+        <w:numPr>
+          <w:ilvl w:val="1"/>
           <w:numId w:val="2"/>
         </w:numPr>
       </w:pPr>
@@ -342,47 +364,92 @@
         </w:rPr>
         <w:t>2</w:t>
       </w:r>
-    </w:p>
-    <w:p>
-      <w:pPr>
-        <w:pStyle w:val="ListParagraph"/>
-        <w:numPr>
-          <w:ilvl w:val="2"/>
-          <w:numId w:val="2"/>
-        </w:numPr>
-      </w:pPr>
-      <w:r>
-        <w:t>M</w:t>
-      </w:r>
-      <w:r>
-        <w:t>ix of public and private lands</w:t>
-      </w:r>
-    </w:p>
-    <w:p>
-      <w:pPr>
-        <w:pStyle w:val="ListParagraph"/>
-        <w:numPr>
-          <w:ilvl w:val="1"/>
-          <w:numId w:val="2"/>
-        </w:numPr>
-      </w:pPr>
-      <w:r>
-        <w:t>Northeas</w:t>
-      </w:r>
-      <w:r>
-        <w:t>t</w:t>
-      </w:r>
-    </w:p>
-    <w:p>
-      <w:pPr>
-        <w:pStyle w:val="ListParagraph"/>
-        <w:numPr>
-          <w:ilvl w:val="2"/>
-          <w:numId w:val="2"/>
-        </w:numPr>
-      </w:pPr>
-      <w:r>
-        <w:t>~5000 km</w:t>
+      <w:r>
+        <w:t>, mix o</w:t>
+      </w:r>
+      <w:r>
+        <w:t>f public and private lands</w:t>
+      </w:r>
+    </w:p>
+    <w:p>
+      <w:pPr>
+        <w:pStyle w:val="ListParagraph"/>
+        <w:numPr>
+          <w:ilvl w:val="1"/>
+          <w:numId w:val="2"/>
+        </w:numPr>
+      </w:pPr>
+      <w:r>
+        <w:t>P</w:t>
+      </w:r>
+      <w:r>
+        <w:t>redominately montane conifer forests at mid-to-higher elevations, agriculture at lower elevations</w:t>
+      </w:r>
+    </w:p>
+    <w:p>
+      <w:pPr>
+        <w:pStyle w:val="ListParagraph"/>
+        <w:numPr>
+          <w:ilvl w:val="0"/>
+          <w:numId w:val="2"/>
+        </w:numPr>
+      </w:pPr>
+      <w:r>
+        <w:t>Harvest regulations in Washington</w:t>
+      </w:r>
+    </w:p>
+    <w:p>
+      <w:pPr>
+        <w:pStyle w:val="ListParagraph"/>
+        <w:numPr>
+          <w:ilvl w:val="1"/>
+          <w:numId w:val="2"/>
+        </w:numPr>
+      </w:pPr>
+      <w:r>
+        <w:t>Coyotes: year-round hunting, no bag limit</w:t>
+      </w:r>
+    </w:p>
+    <w:p>
+      <w:pPr>
+        <w:pStyle w:val="ListParagraph"/>
+        <w:numPr>
+          <w:ilvl w:val="1"/>
+          <w:numId w:val="2"/>
+        </w:numPr>
+      </w:pPr>
+      <w:r>
+        <w:t>Bobcats: Sept 1 – March 15 (7.5 months), no bag limit</w:t>
+      </w:r>
+    </w:p>
+    <w:p>
+      <w:r>
+        <w:rPr>
+          <w:i/>
+          <w:iCs/>
+        </w:rPr>
+        <w:t>Data</w:t>
+      </w:r>
+    </w:p>
+    <w:p>
+      <w:pPr>
+        <w:pStyle w:val="ListParagraph"/>
+        <w:numPr>
+          <w:ilvl w:val="0"/>
+          <w:numId w:val="2"/>
+        </w:numPr>
+      </w:pPr>
+      <w:r>
+        <w:t>L</w:t>
+      </w:r>
+      <w:r>
+        <w:t xml:space="preserve">ocations </w:t>
+      </w:r>
+      <w:r>
+        <w:t xml:space="preserve">of </w:t>
+      </w:r>
+      <w:r>
+        <w:t>collared coyotes and bobcats</w:t>
       </w:r>
       <w:r>
         <w:rPr>
@@ -395,81 +462,137 @@
       <w:pPr>
         <w:pStyle w:val="ListParagraph"/>
         <w:numPr>
+          <w:ilvl w:val="1"/>
+          <w:numId w:val="2"/>
+        </w:numPr>
+      </w:pPr>
+      <w:r>
+        <w:t>GPS points</w:t>
+      </w:r>
+    </w:p>
+    <w:p>
+      <w:pPr>
+        <w:pStyle w:val="ListParagraph"/>
+        <w:numPr>
           <w:ilvl w:val="2"/>
           <w:numId w:val="2"/>
         </w:numPr>
       </w:pPr>
       <w:r>
-        <w:t>M</w:t>
-      </w:r>
-      <w:r>
-        <w:t>ix of public, private, and tribal lands</w:t>
-      </w:r>
-    </w:p>
-    <w:p>
-      <w:pPr>
-        <w:pStyle w:val="ListParagraph"/>
-        <w:numPr>
-          <w:ilvl w:val="1"/>
-          <w:numId w:val="2"/>
-        </w:numPr>
-      </w:pPr>
-      <w:r>
-        <w:t>At both site: predominately montane conifer forests at mid-to-higher elevations, agriculture at lower elevations</w:t>
-      </w:r>
-    </w:p>
-    <w:p>
-      <w:pPr>
-        <w:pStyle w:val="ListParagraph"/>
-        <w:numPr>
-          <w:ilvl w:val="1"/>
-          <w:numId w:val="2"/>
-        </w:numPr>
-      </w:pPr>
-      <w:r>
-        <w:t>Harvest regulations in Washington</w:t>
-      </w:r>
-    </w:p>
-    <w:p>
-      <w:pPr>
-        <w:pStyle w:val="ListParagraph"/>
-        <w:numPr>
-          <w:ilvl w:val="2"/>
-          <w:numId w:val="2"/>
-        </w:numPr>
-      </w:pPr>
-      <w:r>
-        <w:t>Coyotes: year-round hunting, no bag limit</w:t>
-      </w:r>
-    </w:p>
-    <w:p>
-      <w:pPr>
-        <w:pStyle w:val="ListParagraph"/>
-        <w:numPr>
-          <w:ilvl w:val="2"/>
-          <w:numId w:val="2"/>
-        </w:numPr>
-      </w:pPr>
-      <w:r>
-        <w:t>Bobcats: Sept 1 – March 15 (7.5 months), no bag limit</w:t>
-      </w:r>
-    </w:p>
-    <w:p>
+        <w:t>Locations recorded every 4 hours</w:t>
+      </w:r>
+    </w:p>
+    <w:p>
+      <w:pPr>
+        <w:pStyle w:val="ListParagraph"/>
+        <w:numPr>
+          <w:ilvl w:val="1"/>
+          <w:numId w:val="2"/>
+        </w:numPr>
+      </w:pPr>
+      <w:r>
+        <w:t>Exclude individuals with &lt;100 locations</w:t>
+      </w:r>
+    </w:p>
+    <w:p>
+      <w:pPr>
+        <w:pStyle w:val="ListParagraph"/>
+        <w:numPr>
+          <w:ilvl w:val="0"/>
+          <w:numId w:val="2"/>
+        </w:numPr>
+      </w:pPr>
+      <w:r>
+        <w:t>Human footprint index</w:t>
+      </w:r>
       <w:r>
         <w:rPr>
-          <w:i/>
-          <w:iCs/>
+          <w:vertAlign w:val="superscript"/>
         </w:rPr>
-        <w:t xml:space="preserve">Data </w:t>
-      </w:r>
-      <w:r>
-        <w:t>(</w:t>
-      </w:r>
-      <w:r>
-        <w:t>describing both the wildlife and environmental data and the scales at which those data are measured</w:t>
-      </w:r>
-      <w:r>
-        <w:t>)</w:t>
+        <w:t>3</w:t>
+      </w:r>
+    </w:p>
+    <w:p>
+      <w:pPr>
+        <w:pStyle w:val="ListParagraph"/>
+        <w:numPr>
+          <w:ilvl w:val="1"/>
+          <w:numId w:val="2"/>
+        </w:numPr>
+      </w:pPr>
+      <w:r>
+        <w:lastRenderedPageBreak/>
+        <w:t xml:space="preserve">1km </w:t>
+      </w:r>
+      <w:r>
+        <w:t>resolution</w:t>
+      </w:r>
+    </w:p>
+    <w:p>
+      <w:pPr>
+        <w:pStyle w:val="ListParagraph"/>
+        <w:numPr>
+          <w:ilvl w:val="1"/>
+          <w:numId w:val="2"/>
+        </w:numPr>
+      </w:pPr>
+      <w:r>
+        <w:t>Scale of human influence across the landscape (</w:t>
+      </w:r>
+      <w:r>
+        <w:t xml:space="preserve">0% </w:t>
+      </w:r>
+      <w:r>
+        <w:t>[</w:t>
+      </w:r>
+      <w:r>
+        <w:t>wilderness</w:t>
+      </w:r>
+      <w:r>
+        <w:t>]</w:t>
+      </w:r>
+      <w:r>
+        <w:t xml:space="preserve"> to 100% </w:t>
+      </w:r>
+      <w:r>
+        <w:t>[</w:t>
+      </w:r>
+      <w:r>
+        <w:t>urban</w:t>
+      </w:r>
+      <w:r>
+        <w:t>])</w:t>
+      </w:r>
+    </w:p>
+    <w:p>
+      <w:pPr>
+        <w:pStyle w:val="ListParagraph"/>
+        <w:numPr>
+          <w:ilvl w:val="1"/>
+          <w:numId w:val="2"/>
+        </w:numPr>
+      </w:pPr>
+      <w:r>
+        <w:t xml:space="preserve">Currently, I cannot determine how the authors obtained a raster of the data </w:t>
+      </w:r>
+      <w:r>
+        <w:t xml:space="preserve">from </w:t>
+      </w:r>
+      <w:proofErr w:type="spellStart"/>
+      <w:r>
+        <w:t>TerrAdapt</w:t>
+      </w:r>
+      <w:proofErr w:type="spellEnd"/>
+      <w:r>
+        <w:t xml:space="preserve"> (I can only obtain a .</w:t>
+      </w:r>
+      <w:proofErr w:type="spellStart"/>
+      <w:r>
+        <w:t>png</w:t>
+      </w:r>
+      <w:proofErr w:type="spellEnd"/>
+      <w:r>
+        <w:t xml:space="preserve"> using the webtool), but I have reached out to the group that created this map for help</w:t>
       </w:r>
     </w:p>
     <w:p>
@@ -481,20 +604,37 @@
         </w:numPr>
       </w:pPr>
       <w:r>
-        <w:lastRenderedPageBreak/>
-        <w:t>GPS locations from collared coyotes and bobcats</w:t>
-      </w:r>
-    </w:p>
-    <w:p>
-      <w:pPr>
-        <w:pStyle w:val="ListParagraph"/>
-        <w:numPr>
-          <w:ilvl w:val="1"/>
-          <w:numId w:val="2"/>
-        </w:numPr>
-      </w:pPr>
-      <w:r>
-        <w:t>Exclude individuals with &lt;100 locations</w:t>
+        <w:t>Landcover</w:t>
+      </w:r>
+      <w:r>
+        <w:rPr>
+          <w:vertAlign w:val="superscript"/>
+        </w:rPr>
+        <w:t>4</w:t>
+      </w:r>
+    </w:p>
+    <w:p>
+      <w:pPr>
+        <w:pStyle w:val="ListParagraph"/>
+        <w:numPr>
+          <w:ilvl w:val="1"/>
+          <w:numId w:val="2"/>
+        </w:numPr>
+      </w:pPr>
+      <w:r>
+        <w:t>30m resolution</w:t>
+      </w:r>
+    </w:p>
+    <w:p>
+      <w:pPr>
+        <w:pStyle w:val="ListParagraph"/>
+        <w:numPr>
+          <w:ilvl w:val="1"/>
+          <w:numId w:val="2"/>
+        </w:numPr>
+      </w:pPr>
+      <w:r>
+        <w:t>16-class land cover type based on a modified Anderson Level II classification system</w:t>
       </w:r>
     </w:p>
     <w:p>
@@ -506,7 +646,37 @@
         </w:numPr>
       </w:pPr>
       <w:r>
-        <w:t>Landcover</w:t>
+        <w:t>Elevation</w:t>
+      </w:r>
+      <w:r>
+        <w:rPr>
+          <w:vertAlign w:val="superscript"/>
+        </w:rPr>
+        <w:t>5</w:t>
+      </w:r>
+    </w:p>
+    <w:p>
+      <w:pPr>
+        <w:pStyle w:val="ListParagraph"/>
+        <w:numPr>
+          <w:ilvl w:val="1"/>
+          <w:numId w:val="2"/>
+        </w:numPr>
+      </w:pPr>
+      <w:r>
+        <w:t>~10m resolution</w:t>
+      </w:r>
+    </w:p>
+    <w:p>
+      <w:pPr>
+        <w:pStyle w:val="ListParagraph"/>
+        <w:numPr>
+          <w:ilvl w:val="1"/>
+          <w:numId w:val="2"/>
+        </w:numPr>
+      </w:pPr>
+      <w:r>
+        <w:t>Bare earth digital elevation model</w:t>
       </w:r>
     </w:p>
     <w:p>
@@ -518,83 +688,26 @@
         </w:numPr>
       </w:pPr>
       <w:r>
-        <w:t xml:space="preserve">and elevation maps </w:t>
-      </w:r>
-      <w:r>
-        <w:t xml:space="preserve">will </w:t>
-      </w:r>
-      <w:r>
-        <w:t xml:space="preserve">both be obtained from the U.S. Geological Survey database. </w:t>
-      </w:r>
-      <w:hyperlink r:id="rId5" w:history="1">
-        <w:r>
-          <w:rPr>
-            <w:rStyle w:val="Hyperlink"/>
-          </w:rPr>
-          <w:t>https://www.mrlc.gov/data?f%5B0%5D=category%3ALand%20Cover</w:t>
-        </w:r>
-      </w:hyperlink>
-      <w:r>
-        <w:t xml:space="preserve"> &amp; </w:t>
-      </w:r>
-      <w:hyperlink r:id="rId6" w:history="1">
-        <w:r>
-          <w:rPr>
-            <w:rStyle w:val="Hyperlink"/>
-          </w:rPr>
-          <w:t>https://data.usgs.gov/datacatalog/data/USGS:77ae0551-c61e-4979-aedd-d797abdcde0e</w:t>
-        </w:r>
-      </w:hyperlink>
-    </w:p>
-    <w:p>
-      <w:pPr>
-        <w:pStyle w:val="ListParagraph"/>
-        <w:numPr>
-          <w:ilvl w:val="0"/>
-          <w:numId w:val="2"/>
-        </w:numPr>
+        <w:t>Hiking Trails</w:t>
+      </w:r>
+      <w:r>
         <w:rPr>
-          <w:rStyle w:val="Hyperlink"/>
-          <w:color w:val="auto"/>
-          <w:u w:val="none"/>
+          <w:vertAlign w:val="superscript"/>
         </w:rPr>
-      </w:pPr>
-      <w:r>
-        <w:t xml:space="preserve">I will use </w:t>
-      </w:r>
-      <w:proofErr w:type="spellStart"/>
-      <w:r>
-        <w:t>AllTrails</w:t>
-      </w:r>
-      <w:proofErr w:type="spellEnd"/>
-      <w:r>
-        <w:t xml:space="preserve"> to download spatial coordinate for hiking trails </w:t>
-      </w:r>
-      <w:proofErr w:type="gramStart"/>
-      <w:r>
-        <w:t>in the area of</w:t>
-      </w:r>
-      <w:proofErr w:type="gramEnd"/>
-      <w:r>
-        <w:t xml:space="preserve"> interest in CSV format. At the time I am downloading the data, I will also take note of the total number of user interactions on the detail page for each trail to obtain an estimate of relative </w:t>
-      </w:r>
-      <w:r>
-        <w:t xml:space="preserve">use </w:t>
-      </w:r>
-      <w:r>
-        <w:t xml:space="preserve">or popularity </w:t>
-      </w:r>
-      <w:r>
-        <w:t xml:space="preserve">across trails. </w:t>
-      </w:r>
-      <w:hyperlink r:id="rId7" w:history="1">
-        <w:r>
-          <w:rPr>
-            <w:rStyle w:val="Hyperlink"/>
-          </w:rPr>
-          <w:t>https://www.alltrails.com/explore/us/washington/grand-coulee?b_tl_lat=48.94417371318937&amp;b_tl_lng=-121.2110978405697&amp;b_br_lat=47.18612780542284&amp;b_br_lng=-117.13467756922867&amp;mobileMap=true</w:t>
-        </w:r>
-      </w:hyperlink>
+        <w:t>6</w:t>
+      </w:r>
+    </w:p>
+    <w:p>
+      <w:pPr>
+        <w:pStyle w:val="ListParagraph"/>
+        <w:numPr>
+          <w:ilvl w:val="1"/>
+          <w:numId w:val="2"/>
+        </w:numPr>
+      </w:pPr>
+      <w:r>
+        <w:t>GPS points</w:t>
+      </w:r>
     </w:p>
     <w:p>
       <w:r>
@@ -628,7 +741,7 @@
       </w:r>
       <w:proofErr w:type="spellEnd"/>
       <w:r>
-        <w:t xml:space="preserve"> space use – GPS points</w:t>
+        <w:t xml:space="preserve"> space use</w:t>
       </w:r>
     </w:p>
     <w:p>
@@ -654,9 +767,6 @@
       <w:r>
         <w:t>distance to trails</w:t>
       </w:r>
-      <w:r>
-        <w:t xml:space="preserve"> – GPS points</w:t>
-      </w:r>
     </w:p>
     <w:p>
       <w:pPr>
@@ -669,8 +779,17 @@
       <w:r>
         <w:t>human footprint index</w:t>
       </w:r>
-      <w:r>
-        <w:t xml:space="preserve"> – obtained from where the original paper got it</w:t>
+    </w:p>
+    <w:p>
+      <w:pPr>
+        <w:pStyle w:val="ListParagraph"/>
+        <w:numPr>
+          <w:ilvl w:val="1"/>
+          <w:numId w:val="2"/>
+        </w:numPr>
+      </w:pPr>
+      <w:r>
+        <w:t>landcover type</w:t>
       </w:r>
     </w:p>
     <w:p>
@@ -684,24 +803,6 @@
       <w:r>
         <w:t>elevation</w:t>
       </w:r>
-      <w:r>
-        <w:t xml:space="preserve"> – raster map</w:t>
-      </w:r>
-    </w:p>
-    <w:p>
-      <w:pPr>
-        <w:pStyle w:val="ListParagraph"/>
-        <w:numPr>
-          <w:ilvl w:val="1"/>
-          <w:numId w:val="2"/>
-        </w:numPr>
-      </w:pPr>
-      <w:r>
-        <w:t xml:space="preserve">landcover type </w:t>
-      </w:r>
-      <w:r>
-        <w:t>– raster map</w:t>
-      </w:r>
     </w:p>
     <w:p>
       <w:pPr>
@@ -716,11 +817,13 @@
       </w:r>
     </w:p>
     <w:p>
-      <w:r>
-        <w:t>Study Design</w:t>
-      </w:r>
-    </w:p>
-    <w:p>
+      <w:pPr>
+        <w:pStyle w:val="ListParagraph"/>
+        <w:numPr>
+          <w:ilvl w:val="0"/>
+          <w:numId w:val="2"/>
+        </w:numPr>
+      </w:pPr>
       <w:r>
         <w:t>These analyses are adapted from the original publication from which this data was procured (Prugh et al. 2023).</w:t>
       </w:r>
@@ -729,7 +832,7 @@
       <w:pPr>
         <w:pStyle w:val="ListParagraph"/>
         <w:numPr>
-          <w:ilvl w:val="0"/>
+          <w:ilvl w:val="1"/>
           <w:numId w:val="2"/>
         </w:numPr>
       </w:pPr>
@@ -747,7 +850,7 @@
       <w:pPr>
         <w:pStyle w:val="ListParagraph"/>
         <w:numPr>
-          <w:ilvl w:val="1"/>
+          <w:ilvl w:val="2"/>
           <w:numId w:val="2"/>
         </w:numPr>
       </w:pPr>
@@ -768,7 +871,7 @@
       <w:pPr>
         <w:pStyle w:val="ListParagraph"/>
         <w:numPr>
-          <w:ilvl w:val="1"/>
+          <w:ilvl w:val="2"/>
           <w:numId w:val="2"/>
         </w:numPr>
       </w:pPr>
@@ -794,40 +897,28 @@
         </w:numPr>
       </w:pPr>
       <w:r>
-        <w:t>Exclude i</w:t>
-      </w:r>
-      <w:r>
-        <w:t>ndividuals with fewer than 100 locations</w:t>
-      </w:r>
-    </w:p>
-    <w:p>
-      <w:pPr>
-        <w:pStyle w:val="ListParagraph"/>
-        <w:numPr>
-          <w:ilvl w:val="0"/>
-          <w:numId w:val="2"/>
-        </w:numPr>
-      </w:pPr>
-      <w:r>
-        <w:t>Construct seasonal utilization distributions for coyote and bobcat in each study area</w:t>
-      </w:r>
-    </w:p>
-    <w:p>
-      <w:pPr>
-        <w:pStyle w:val="ListParagraph"/>
-        <w:numPr>
-          <w:ilvl w:val="1"/>
-          <w:numId w:val="2"/>
-        </w:numPr>
-      </w:pPr>
-      <w:r>
-        <w:t xml:space="preserve">For </w:t>
-      </w:r>
-      <w:r>
-        <w:t>each coyote and bobcat with</w:t>
-      </w:r>
-      <w:r>
-        <w:t xml:space="preserve"> 50 locations </w:t>
+        <w:t>Construct seasonal utilization distributions</w:t>
+      </w:r>
+    </w:p>
+    <w:p>
+      <w:pPr>
+        <w:pStyle w:val="ListParagraph"/>
+        <w:numPr>
+          <w:ilvl w:val="2"/>
+          <w:numId w:val="2"/>
+        </w:numPr>
+      </w:pPr>
+      <w:r>
+        <w:t xml:space="preserve">Individuals with </w:t>
+      </w:r>
+      <w:r>
+        <w:rPr>
+          <w:u w:val="single"/>
+        </w:rPr>
+        <w:t>&gt;</w:t>
+      </w:r>
+      <w:r>
+        <w:t xml:space="preserve">50 locations </w:t>
       </w:r>
       <w:proofErr w:type="gramStart"/>
       <w:r>
@@ -851,18 +942,36 @@
       <w:pPr>
         <w:pStyle w:val="ListParagraph"/>
         <w:numPr>
-          <w:ilvl w:val="0"/>
-          <w:numId w:val="2"/>
-        </w:numPr>
-      </w:pPr>
-      <w:r>
-        <w:t xml:space="preserve">Known habitat preferences will be controlled for by including a variable </w:t>
+          <w:ilvl w:val="2"/>
+          <w:numId w:val="2"/>
+        </w:numPr>
+      </w:pPr>
+      <w:r>
+        <w:t xml:space="preserve">Known habitat preferences controlled for by including a variable </w:t>
       </w:r>
       <w:r>
         <w:t xml:space="preserve">for proportion of </w:t>
       </w:r>
       <w:r>
         <w:t>forest cover within a 250m radius around each used and unused location</w:t>
+      </w:r>
+    </w:p>
+    <w:p>
+      <w:pPr>
+        <w:pStyle w:val="ListParagraph"/>
+        <w:numPr>
+          <w:ilvl w:val="1"/>
+          <w:numId w:val="2"/>
+        </w:numPr>
+      </w:pPr>
+      <w:r>
+        <w:t>Using a</w:t>
+      </w:r>
+      <w:r>
+        <w:t xml:space="preserve"> hierarchical generalized mixed-effects</w:t>
+      </w:r>
+      <w:r>
+        <w:t xml:space="preserve"> model with a binomial distribution, model used-available data for bobcats and coyotes in response to distance from trail at human footprint index -0.5 (wilderness) to 0 and 0 to 0.5 (urban)</w:t>
       </w:r>
     </w:p>
     <w:sectPr>
@@ -2282,6 +2391,18 @@
       <w:shd w:val="clear" w:color="auto" w:fill="E1DFDD"/>
     </w:rPr>
   </w:style>
+  <w:style w:type="character" w:styleId="FollowedHyperlink">
+    <w:name w:val="FollowedHyperlink"/>
+    <w:basedOn w:val="DefaultParagraphFont"/>
+    <w:uiPriority w:val="99"/>
+    <w:semiHidden/>
+    <w:unhideWhenUsed/>
+    <w:rsid w:val="003B658A"/>
+    <w:rPr>
+      <w:color w:val="96607D" w:themeColor="followedHyperlink"/>
+      <w:u w:val="single"/>
+    </w:rPr>
+  </w:style>
 </w:styles>
 </file>
 

</xml_diff>